<commit_message>
Commit at  9:47:49.84  27.10.2023 - coordinate aggiustate
</commit_message>
<xml_diff>
--- a/4_Diari/2023-10-27_gioele.chiodoni.docx
+++ b/4_Diari/2023-10-27_gioele.chiodoni.docx
@@ -116,8 +116,6 @@
               </w:rPr>
               <w:t>27.10.2023</w:t>
             </w:r>
-            <w:bookmarkStart w:id="0" w:name="_GoBack"/>
-            <w:bookmarkEnd w:id="0"/>
           </w:p>
         </w:tc>
       </w:tr>
@@ -150,9 +148,9 @@
                 <w:rFonts w:ascii="Arial" w:hAnsi="Arial" w:cs="Arial"/>
               </w:rPr>
             </w:pPr>
-            <w:bookmarkStart w:id="1" w:name="OLE_LINK10"/>
-            <w:bookmarkStart w:id="2" w:name="OLE_LINK11"/>
-            <w:bookmarkStart w:id="3" w:name="OLE_LINK12"/>
+            <w:bookmarkStart w:id="0" w:name="OLE_LINK10"/>
+            <w:bookmarkStart w:id="1" w:name="OLE_LINK11"/>
+            <w:bookmarkStart w:id="2" w:name="OLE_LINK12"/>
             <w:r>
               <w:rPr>
                 <w:rFonts w:ascii="Arial" w:hAnsi="Arial" w:cs="Arial"/>
@@ -169,6 +167,25 @@
           </w:tcPr>
           <w:p>
             <w:pPr>
+              <w:pStyle w:val="Paragrafoelenco"/>
+              <w:numPr>
+                <w:ilvl w:val="0"/>
+                <w:numId w:val="21"/>
+              </w:numPr>
+              <w:rPr>
+                <w:rFonts w:ascii="Arial" w:hAnsi="Arial" w:cs="Arial"/>
+              </w:rPr>
+            </w:pPr>
+            <w:r>
+              <w:rPr>
+                <w:rFonts w:ascii="Arial" w:hAnsi="Arial" w:cs="Arial"/>
+              </w:rPr>
+              <w:t>Aggiustare le coordinate</w:t>
+            </w:r>
+          </w:p>
+          <w:p>
+            <w:pPr>
+              <w:pStyle w:val="Paragrafoelenco"/>
               <w:rPr>
                 <w:rFonts w:ascii="Arial" w:hAnsi="Arial" w:cs="Arial"/>
               </w:rPr>
@@ -176,9 +193,9 @@
           </w:p>
         </w:tc>
       </w:tr>
+      <w:bookmarkEnd w:id="0"/>
       <w:bookmarkEnd w:id="1"/>
       <w:bookmarkEnd w:id="2"/>
-      <w:bookmarkEnd w:id="3"/>
     </w:tbl>
     <w:p>
       <w:pPr>
@@ -222,6 +239,64 @@
           <w:tcPr>
             <w:tcW w:w="9854" w:type="dxa"/>
           </w:tcPr>
+          <w:p>
+            <w:pPr>
+              <w:pStyle w:val="Paragrafoelenco"/>
+              <w:rPr>
+                <w:rFonts w:ascii="Arial" w:hAnsi="Arial" w:cs="Arial"/>
+              </w:rPr>
+            </w:pPr>
+          </w:p>
+          <w:p>
+            <w:pPr>
+              <w:pStyle w:val="Paragrafoelenco"/>
+              <w:numPr>
+                <w:ilvl w:val="0"/>
+                <w:numId w:val="21"/>
+              </w:numPr>
+              <w:rPr>
+                <w:rFonts w:ascii="Arial" w:hAnsi="Arial" w:cs="Arial"/>
+              </w:rPr>
+            </w:pPr>
+            <w:r>
+              <w:rPr>
+                <w:rFonts w:ascii="Arial" w:hAnsi="Arial" w:cs="Arial"/>
+              </w:rPr>
+              <w:t xml:space="preserve">Prendevo le dimensioni del canvas prima che veniva importata l’immagine, per risolvere questo aggiorno le coordinate </w:t>
+            </w:r>
+            <w:r>
+              <w:rPr>
+                <w:rFonts w:ascii="Arial" w:hAnsi="Arial" w:cs="Arial"/>
+              </w:rPr>
+              <w:t>dopo l’importazione e quando si fa una selezione.</w:t>
+            </w:r>
+          </w:p>
+          <w:p>
+            <w:pPr>
+              <w:pStyle w:val="Paragrafoelenco"/>
+              <w:rPr>
+                <w:rFonts w:ascii="Arial" w:hAnsi="Arial" w:cs="Arial"/>
+              </w:rPr>
+            </w:pPr>
+          </w:p>
+          <w:p>
+            <w:pPr>
+              <w:pStyle w:val="Paragrafoelenco"/>
+              <w:numPr>
+                <w:ilvl w:val="0"/>
+                <w:numId w:val="21"/>
+              </w:numPr>
+              <w:rPr>
+                <w:rFonts w:ascii="Arial" w:hAnsi="Arial" w:cs="Arial"/>
+              </w:rPr>
+            </w:pPr>
+            <w:r>
+              <w:rPr>
+                <w:rFonts w:ascii="Arial" w:hAnsi="Arial" w:cs="Arial"/>
+              </w:rPr>
+              <w:t>Se cambio l’immagine mi teneva gli stessi disegni. Ho risolto il problema pulendo gli array con gli oggetti.</w:t>
+            </w:r>
+          </w:p>
           <w:p>
             <w:pPr>
               <w:rPr>
@@ -280,6 +355,12 @@
                 <w:rFonts w:ascii="Arial" w:hAnsi="Arial" w:cs="Arial"/>
               </w:rPr>
             </w:pPr>
+            <w:r>
+              <w:rPr>
+                <w:rFonts w:ascii="Arial" w:hAnsi="Arial" w:cs="Arial"/>
+              </w:rPr>
+              <w:t>Avanti</w:t>
+            </w:r>
           </w:p>
         </w:tc>
       </w:tr>
@@ -332,6 +413,8 @@
                 <w:rFonts w:ascii="Arial" w:hAnsi="Arial" w:cs="Arial"/>
               </w:rPr>
             </w:pPr>
+            <w:bookmarkStart w:id="3" w:name="_GoBack"/>
+            <w:bookmarkEnd w:id="3"/>
           </w:p>
         </w:tc>
       </w:tr>
@@ -1009,6 +1092,119 @@
     </w:lvl>
   </w:abstractNum>
   <w:abstractNum w:abstractNumId="4" w15:restartNumberingAfterBreak="0">
+    <w:nsid w:val="3B530E4F"/>
+    <w:multiLevelType w:val="hybridMultilevel"/>
+    <w:tmpl w:val="E9EA6AD8"/>
+    <w:lvl w:ilvl="0" w:tplc="41EE98D6">
+      <w:start w:val="27"/>
+      <w:numFmt w:val="bullet"/>
+      <w:lvlText w:val="-"/>
+      <w:lvlJc w:val="left"/>
+      <w:pPr>
+        <w:ind w:left="720" w:hanging="360"/>
+      </w:pPr>
+      <w:rPr>
+        <w:rFonts w:ascii="Arial" w:eastAsiaTheme="minorHAnsi" w:hAnsi="Arial" w:cs="Arial" w:hint="default"/>
+      </w:rPr>
+    </w:lvl>
+    <w:lvl w:ilvl="1" w:tplc="08100003" w:tentative="1">
+      <w:start w:val="1"/>
+      <w:numFmt w:val="bullet"/>
+      <w:lvlText w:val="o"/>
+      <w:lvlJc w:val="left"/>
+      <w:pPr>
+        <w:ind w:left="1440" w:hanging="360"/>
+      </w:pPr>
+      <w:rPr>
+        <w:rFonts w:ascii="Courier New" w:hAnsi="Courier New" w:cs="Courier New" w:hint="default"/>
+      </w:rPr>
+    </w:lvl>
+    <w:lvl w:ilvl="2" w:tplc="08100005" w:tentative="1">
+      <w:start w:val="1"/>
+      <w:numFmt w:val="bullet"/>
+      <w:lvlText w:val=""/>
+      <w:lvlJc w:val="left"/>
+      <w:pPr>
+        <w:ind w:left="2160" w:hanging="360"/>
+      </w:pPr>
+      <w:rPr>
+        <w:rFonts w:ascii="Wingdings" w:hAnsi="Wingdings" w:hint="default"/>
+      </w:rPr>
+    </w:lvl>
+    <w:lvl w:ilvl="3" w:tplc="08100001" w:tentative="1">
+      <w:start w:val="1"/>
+      <w:numFmt w:val="bullet"/>
+      <w:lvlText w:val=""/>
+      <w:lvlJc w:val="left"/>
+      <w:pPr>
+        <w:ind w:left="2880" w:hanging="360"/>
+      </w:pPr>
+      <w:rPr>
+        <w:rFonts w:ascii="Symbol" w:hAnsi="Symbol" w:hint="default"/>
+      </w:rPr>
+    </w:lvl>
+    <w:lvl w:ilvl="4" w:tplc="08100003" w:tentative="1">
+      <w:start w:val="1"/>
+      <w:numFmt w:val="bullet"/>
+      <w:lvlText w:val="o"/>
+      <w:lvlJc w:val="left"/>
+      <w:pPr>
+        <w:ind w:left="3600" w:hanging="360"/>
+      </w:pPr>
+      <w:rPr>
+        <w:rFonts w:ascii="Courier New" w:hAnsi="Courier New" w:cs="Courier New" w:hint="default"/>
+      </w:rPr>
+    </w:lvl>
+    <w:lvl w:ilvl="5" w:tplc="08100005" w:tentative="1">
+      <w:start w:val="1"/>
+      <w:numFmt w:val="bullet"/>
+      <w:lvlText w:val=""/>
+      <w:lvlJc w:val="left"/>
+      <w:pPr>
+        <w:ind w:left="4320" w:hanging="360"/>
+      </w:pPr>
+      <w:rPr>
+        <w:rFonts w:ascii="Wingdings" w:hAnsi="Wingdings" w:hint="default"/>
+      </w:rPr>
+    </w:lvl>
+    <w:lvl w:ilvl="6" w:tplc="08100001" w:tentative="1">
+      <w:start w:val="1"/>
+      <w:numFmt w:val="bullet"/>
+      <w:lvlText w:val=""/>
+      <w:lvlJc w:val="left"/>
+      <w:pPr>
+        <w:ind w:left="5040" w:hanging="360"/>
+      </w:pPr>
+      <w:rPr>
+        <w:rFonts w:ascii="Symbol" w:hAnsi="Symbol" w:hint="default"/>
+      </w:rPr>
+    </w:lvl>
+    <w:lvl w:ilvl="7" w:tplc="08100003" w:tentative="1">
+      <w:start w:val="1"/>
+      <w:numFmt w:val="bullet"/>
+      <w:lvlText w:val="o"/>
+      <w:lvlJc w:val="left"/>
+      <w:pPr>
+        <w:ind w:left="5760" w:hanging="360"/>
+      </w:pPr>
+      <w:rPr>
+        <w:rFonts w:ascii="Courier New" w:hAnsi="Courier New" w:cs="Courier New" w:hint="default"/>
+      </w:rPr>
+    </w:lvl>
+    <w:lvl w:ilvl="8" w:tplc="08100005" w:tentative="1">
+      <w:start w:val="1"/>
+      <w:numFmt w:val="bullet"/>
+      <w:lvlText w:val=""/>
+      <w:lvlJc w:val="left"/>
+      <w:pPr>
+        <w:ind w:left="6480" w:hanging="360"/>
+      </w:pPr>
+      <w:rPr>
+        <w:rFonts w:ascii="Wingdings" w:hAnsi="Wingdings" w:hint="default"/>
+      </w:rPr>
+    </w:lvl>
+  </w:abstractNum>
+  <w:abstractNum w:abstractNumId="5" w15:restartNumberingAfterBreak="0">
     <w:nsid w:val="3D4C551D"/>
     <w:multiLevelType w:val="hybridMultilevel"/>
     <w:tmpl w:val="1D629A34"/>
@@ -1121,7 +1317,7 @@
       </w:rPr>
     </w:lvl>
   </w:abstractNum>
-  <w:abstractNum w:abstractNumId="5" w15:restartNumberingAfterBreak="0">
+  <w:abstractNum w:abstractNumId="6" w15:restartNumberingAfterBreak="0">
     <w:nsid w:val="3EBE4D1A"/>
     <w:multiLevelType w:val="hybridMultilevel"/>
     <w:tmpl w:val="C2E8BF98"/>
@@ -1233,7 +1429,7 @@
       </w:rPr>
     </w:lvl>
   </w:abstractNum>
-  <w:abstractNum w:abstractNumId="6" w15:restartNumberingAfterBreak="0">
+  <w:abstractNum w:abstractNumId="7" w15:restartNumberingAfterBreak="0">
     <w:nsid w:val="3F671B2A"/>
     <w:multiLevelType w:val="hybridMultilevel"/>
     <w:tmpl w:val="837CCA7E"/>
@@ -1346,7 +1542,7 @@
       </w:rPr>
     </w:lvl>
   </w:abstractNum>
-  <w:abstractNum w:abstractNumId="7" w15:restartNumberingAfterBreak="0">
+  <w:abstractNum w:abstractNumId="8" w15:restartNumberingAfterBreak="0">
     <w:nsid w:val="432D4A14"/>
     <w:multiLevelType w:val="hybridMultilevel"/>
     <w:tmpl w:val="3850D6E2"/>
@@ -1458,7 +1654,7 @@
       </w:rPr>
     </w:lvl>
   </w:abstractNum>
-  <w:abstractNum w:abstractNumId="8" w15:restartNumberingAfterBreak="0">
+  <w:abstractNum w:abstractNumId="9" w15:restartNumberingAfterBreak="0">
     <w:nsid w:val="442C21C6"/>
     <w:multiLevelType w:val="hybridMultilevel"/>
     <w:tmpl w:val="D64E2F34"/>
@@ -1571,7 +1767,7 @@
       </w:rPr>
     </w:lvl>
   </w:abstractNum>
-  <w:abstractNum w:abstractNumId="9" w15:restartNumberingAfterBreak="0">
+  <w:abstractNum w:abstractNumId="10" w15:restartNumberingAfterBreak="0">
     <w:nsid w:val="44F65ACA"/>
     <w:multiLevelType w:val="hybridMultilevel"/>
     <w:tmpl w:val="A3C8D654"/>
@@ -1684,7 +1880,7 @@
       </w:rPr>
     </w:lvl>
   </w:abstractNum>
-  <w:abstractNum w:abstractNumId="10" w15:restartNumberingAfterBreak="0">
+  <w:abstractNum w:abstractNumId="11" w15:restartNumberingAfterBreak="0">
     <w:nsid w:val="45714A95"/>
     <w:multiLevelType w:val="hybridMultilevel"/>
     <w:tmpl w:val="05F4A790"/>
@@ -1796,7 +1992,7 @@
       </w:rPr>
     </w:lvl>
   </w:abstractNum>
-  <w:abstractNum w:abstractNumId="11" w15:restartNumberingAfterBreak="0">
+  <w:abstractNum w:abstractNumId="12" w15:restartNumberingAfterBreak="0">
     <w:nsid w:val="47473CE2"/>
     <w:multiLevelType w:val="hybridMultilevel"/>
     <w:tmpl w:val="ECF27DAE"/>
@@ -1908,7 +2104,7 @@
       </w:rPr>
     </w:lvl>
   </w:abstractNum>
-  <w:abstractNum w:abstractNumId="12" w15:restartNumberingAfterBreak="0">
+  <w:abstractNum w:abstractNumId="13" w15:restartNumberingAfterBreak="0">
     <w:nsid w:val="4D8115E5"/>
     <w:multiLevelType w:val="hybridMultilevel"/>
     <w:tmpl w:val="3DC066B4"/>
@@ -2021,7 +2217,7 @@
       </w:rPr>
     </w:lvl>
   </w:abstractNum>
-  <w:abstractNum w:abstractNumId="13" w15:restartNumberingAfterBreak="0">
+  <w:abstractNum w:abstractNumId="14" w15:restartNumberingAfterBreak="0">
     <w:nsid w:val="5A3606D5"/>
     <w:multiLevelType w:val="hybridMultilevel"/>
     <w:tmpl w:val="91805626"/>
@@ -2134,7 +2330,7 @@
       </w:rPr>
     </w:lvl>
   </w:abstractNum>
-  <w:abstractNum w:abstractNumId="14" w15:restartNumberingAfterBreak="0">
+  <w:abstractNum w:abstractNumId="15" w15:restartNumberingAfterBreak="0">
     <w:nsid w:val="61C87B25"/>
     <w:multiLevelType w:val="hybridMultilevel"/>
     <w:tmpl w:val="6FA21976"/>
@@ -2247,7 +2443,7 @@
       </w:rPr>
     </w:lvl>
   </w:abstractNum>
-  <w:abstractNum w:abstractNumId="15" w15:restartNumberingAfterBreak="0">
+  <w:abstractNum w:abstractNumId="16" w15:restartNumberingAfterBreak="0">
     <w:nsid w:val="621D43F7"/>
     <w:multiLevelType w:val="hybridMultilevel"/>
     <w:tmpl w:val="E1BA4850"/>
@@ -2360,7 +2556,7 @@
       </w:rPr>
     </w:lvl>
   </w:abstractNum>
-  <w:abstractNum w:abstractNumId="16" w15:restartNumberingAfterBreak="0">
+  <w:abstractNum w:abstractNumId="17" w15:restartNumberingAfterBreak="0">
     <w:nsid w:val="657763C8"/>
     <w:multiLevelType w:val="hybridMultilevel"/>
     <w:tmpl w:val="94F87C5A"/>
@@ -2473,7 +2669,7 @@
       </w:rPr>
     </w:lvl>
   </w:abstractNum>
-  <w:abstractNum w:abstractNumId="17" w15:restartNumberingAfterBreak="0">
+  <w:abstractNum w:abstractNumId="18" w15:restartNumberingAfterBreak="0">
     <w:nsid w:val="6AFC21B1"/>
     <w:multiLevelType w:val="hybridMultilevel"/>
     <w:tmpl w:val="ABCC59D8"/>
@@ -2585,7 +2781,7 @@
       </w:rPr>
     </w:lvl>
   </w:abstractNum>
-  <w:abstractNum w:abstractNumId="18" w15:restartNumberingAfterBreak="0">
+  <w:abstractNum w:abstractNumId="19" w15:restartNumberingAfterBreak="0">
     <w:nsid w:val="74DB59D8"/>
     <w:multiLevelType w:val="hybridMultilevel"/>
     <w:tmpl w:val="E334E25C"/>
@@ -2698,7 +2894,7 @@
       </w:rPr>
     </w:lvl>
   </w:abstractNum>
-  <w:abstractNum w:abstractNumId="19" w15:restartNumberingAfterBreak="0">
+  <w:abstractNum w:abstractNumId="20" w15:restartNumberingAfterBreak="0">
     <w:nsid w:val="7DC25969"/>
     <w:multiLevelType w:val="hybridMultilevel"/>
     <w:tmpl w:val="49A4B118"/>
@@ -2788,37 +2984,37 @@
     </w:lvl>
   </w:abstractNum>
   <w:num w:numId="1">
-    <w:abstractNumId w:val="14"/>
+    <w:abstractNumId w:val="15"/>
   </w:num>
   <w:num w:numId="2">
-    <w:abstractNumId w:val="12"/>
+    <w:abstractNumId w:val="13"/>
   </w:num>
   <w:num w:numId="3">
-    <w:abstractNumId w:val="15"/>
+    <w:abstractNumId w:val="16"/>
   </w:num>
   <w:num w:numId="4">
-    <w:abstractNumId w:val="4"/>
+    <w:abstractNumId w:val="5"/>
   </w:num>
   <w:num w:numId="5">
-    <w:abstractNumId w:val="18"/>
+    <w:abstractNumId w:val="19"/>
   </w:num>
   <w:num w:numId="6">
     <w:abstractNumId w:val="1"/>
   </w:num>
   <w:num w:numId="7">
-    <w:abstractNumId w:val="16"/>
+    <w:abstractNumId w:val="17"/>
   </w:num>
   <w:num w:numId="8">
+    <w:abstractNumId w:val="9"/>
+  </w:num>
+  <w:num w:numId="9">
+    <w:abstractNumId w:val="6"/>
+  </w:num>
+  <w:num w:numId="10">
     <w:abstractNumId w:val="8"/>
   </w:num>
-  <w:num w:numId="9">
-    <w:abstractNumId w:val="5"/>
-  </w:num>
-  <w:num w:numId="10">
-    <w:abstractNumId w:val="7"/>
-  </w:num>
   <w:num w:numId="11">
-    <w:abstractNumId w:val="13"/>
+    <w:abstractNumId w:val="14"/>
   </w:num>
   <w:num w:numId="12">
     <w:abstractNumId w:val="0"/>
@@ -2827,25 +3023,28 @@
     <w:abstractNumId w:val="3"/>
   </w:num>
   <w:num w:numId="14">
+    <w:abstractNumId w:val="11"/>
+  </w:num>
+  <w:num w:numId="15">
+    <w:abstractNumId w:val="7"/>
+  </w:num>
+  <w:num w:numId="16">
+    <w:abstractNumId w:val="12"/>
+  </w:num>
+  <w:num w:numId="17">
+    <w:abstractNumId w:val="20"/>
+  </w:num>
+  <w:num w:numId="18">
     <w:abstractNumId w:val="10"/>
   </w:num>
-  <w:num w:numId="15">
-    <w:abstractNumId w:val="6"/>
-  </w:num>
-  <w:num w:numId="16">
-    <w:abstractNumId w:val="11"/>
-  </w:num>
-  <w:num w:numId="17">
-    <w:abstractNumId w:val="19"/>
-  </w:num>
-  <w:num w:numId="18">
-    <w:abstractNumId w:val="9"/>
-  </w:num>
   <w:num w:numId="19">
-    <w:abstractNumId w:val="17"/>
+    <w:abstractNumId w:val="18"/>
   </w:num>
   <w:num w:numId="20">
     <w:abstractNumId w:val="2"/>
+  </w:num>
+  <w:num w:numId="21">
+    <w:abstractNumId w:val="4"/>
   </w:num>
 </w:numbering>
 </file>
@@ -3767,6 +3966,13 @@
     <w:pitch w:val="variable"/>
     <w:sig w:usb0="00000000" w:usb1="10000000" w:usb2="00000000" w:usb3="00000000" w:csb0="80000000" w:csb1="00000000"/>
   </w:font>
+  <w:font w:name="Arial">
+    <w:panose1 w:val="020B0604020202020204"/>
+    <w:charset w:val="00"/>
+    <w:family w:val="swiss"/>
+    <w:pitch w:val="variable"/>
+    <w:sig w:usb0="E0002EFF" w:usb1="C000785B" w:usb2="00000009" w:usb3="00000000" w:csb0="000001FF" w:csb1="00000000"/>
+  </w:font>
   <w:font w:name="Tahoma">
     <w:panose1 w:val="020B0604030504040204"/>
     <w:charset w:val="00"/>
@@ -3780,13 +3986,6 @@
     <w:family w:val="roman"/>
     <w:pitch w:val="variable"/>
     <w:sig w:usb0="E00006FF" w:usb1="420024FF" w:usb2="02000000" w:usb3="00000000" w:csb0="0000019F" w:csb1="00000000"/>
-  </w:font>
-  <w:font w:name="Arial">
-    <w:panose1 w:val="020B0604020202020204"/>
-    <w:charset w:val="00"/>
-    <w:family w:val="swiss"/>
-    <w:pitch w:val="variable"/>
-    <w:sig w:usb0="E0002EFF" w:usb1="C000785B" w:usb2="00000009" w:usb3="00000000" w:csb0="000001FF" w:csb1="00000000"/>
   </w:font>
   <w:font w:name="Calibri Light">
     <w:panose1 w:val="020F0302020204030204"/>
@@ -3867,7 +4066,6 @@
     <w:rsid w:val="00670B36"/>
     <w:rsid w:val="00673D1E"/>
     <w:rsid w:val="00682218"/>
-    <w:rsid w:val="006A500C"/>
     <w:rsid w:val="006D01E3"/>
     <w:rsid w:val="00724B9C"/>
     <w:rsid w:val="00754822"/>
@@ -3909,6 +4107,7 @@
     <w:rsid w:val="00B5079C"/>
     <w:rsid w:val="00BD119E"/>
     <w:rsid w:val="00C22A10"/>
+    <w:rsid w:val="00C463F0"/>
     <w:rsid w:val="00C57AC2"/>
     <w:rsid w:val="00C8644F"/>
     <w:rsid w:val="00CB349C"/>
@@ -4734,7 +4933,7 @@
 </file>
 
 <file path=customXml/itemProps1.xml><?xml version="1.0" encoding="utf-8"?>
-<ds:datastoreItem xmlns:ds="http://schemas.openxmlformats.org/officeDocument/2006/customXml" ds:itemID="{5D8927B5-B9DD-45D0-8747-7F0FD47748DB}">
+<ds:datastoreItem xmlns:ds="http://schemas.openxmlformats.org/officeDocument/2006/customXml" ds:itemID="{C7DCB182-BEE0-490A-BC7D-E437282A087C}">
   <ds:schemaRefs>
     <ds:schemaRef ds:uri="http://schemas.openxmlformats.org/officeDocument/2006/bibliography"/>
   </ds:schemaRefs>

</xml_diff>

<commit_message>
Commit at 11:33:20.99  27.10.2023 - mattina
</commit_message>
<xml_diff>
--- a/4_Diari/2023-10-27_gioele.chiodoni.docx
+++ b/4_Diari/2023-10-27_gioele.chiodoni.docx
@@ -186,10 +186,20 @@
           <w:p>
             <w:pPr>
               <w:pStyle w:val="Paragrafoelenco"/>
+              <w:numPr>
+                <w:ilvl w:val="0"/>
+                <w:numId w:val="21"/>
+              </w:numPr>
               <w:rPr>
                 <w:rFonts w:ascii="Arial" w:hAnsi="Arial" w:cs="Arial"/>
               </w:rPr>
             </w:pPr>
+            <w:r>
+              <w:rPr>
+                <w:rFonts w:ascii="Arial" w:hAnsi="Arial" w:cs="Arial"/>
+              </w:rPr>
+              <w:t>Esportare le immagini</w:t>
+            </w:r>
           </w:p>
         </w:tc>
       </w:tr>
@@ -299,6 +309,32 @@
           </w:p>
           <w:p>
             <w:pPr>
+              <w:pStyle w:val="Paragrafoelenco"/>
+              <w:rPr>
+                <w:rFonts w:ascii="Arial" w:hAnsi="Arial" w:cs="Arial"/>
+              </w:rPr>
+            </w:pPr>
+          </w:p>
+          <w:p>
+            <w:pPr>
+              <w:pStyle w:val="Paragrafoelenco"/>
+              <w:numPr>
+                <w:ilvl w:val="0"/>
+                <w:numId w:val="21"/>
+              </w:numPr>
+              <w:rPr>
+                <w:rFonts w:ascii="Arial" w:hAnsi="Arial" w:cs="Arial"/>
+              </w:rPr>
+            </w:pPr>
+            <w:r>
+              <w:rPr>
+                <w:rFonts w:ascii="Arial" w:hAnsi="Arial" w:cs="Arial"/>
+              </w:rPr>
+              <w:t>Quando esportavo le immagini ed un oggetto era selezionato me lo disegnava come se fosse selezionato.</w:t>
+            </w:r>
+          </w:p>
+          <w:p>
+            <w:pPr>
               <w:rPr>
                 <w:rFonts w:ascii="Arial" w:hAnsi="Arial" w:cs="Arial"/>
               </w:rPr>
@@ -359,8 +395,10 @@
               <w:rPr>
                 <w:rFonts w:ascii="Arial" w:hAnsi="Arial" w:cs="Arial"/>
               </w:rPr>
-              <w:t>Avanti</w:t>
+              <w:t>In linea</w:t>
             </w:r>
+            <w:bookmarkStart w:id="3" w:name="_GoBack"/>
+            <w:bookmarkEnd w:id="3"/>
           </w:p>
         </w:tc>
       </w:tr>
@@ -413,8 +451,6 @@
                 <w:rFonts w:ascii="Arial" w:hAnsi="Arial" w:cs="Arial"/>
               </w:rPr>
             </w:pPr>
-            <w:bookmarkStart w:id="3" w:name="_GoBack"/>
-            <w:bookmarkEnd w:id="3"/>
           </w:p>
         </w:tc>
       </w:tr>
@@ -4066,6 +4102,7 @@
     <w:rsid w:val="00670B36"/>
     <w:rsid w:val="00673D1E"/>
     <w:rsid w:val="00682218"/>
+    <w:rsid w:val="006B0D0A"/>
     <w:rsid w:val="006D01E3"/>
     <w:rsid w:val="00724B9C"/>
     <w:rsid w:val="00754822"/>
@@ -4107,7 +4144,6 @@
     <w:rsid w:val="00B5079C"/>
     <w:rsid w:val="00BD119E"/>
     <w:rsid w:val="00C22A10"/>
-    <w:rsid w:val="00C463F0"/>
     <w:rsid w:val="00C57AC2"/>
     <w:rsid w:val="00C8644F"/>
     <w:rsid w:val="00CB349C"/>
@@ -4933,7 +4969,7 @@
 </file>
 
 <file path=customXml/itemProps1.xml><?xml version="1.0" encoding="utf-8"?>
-<ds:datastoreItem xmlns:ds="http://schemas.openxmlformats.org/officeDocument/2006/customXml" ds:itemID="{C7DCB182-BEE0-490A-BC7D-E437282A087C}">
+<ds:datastoreItem xmlns:ds="http://schemas.openxmlformats.org/officeDocument/2006/customXml" ds:itemID="{49DC8CC6-7433-41CD-8C7B-8073F6AB8432}">
   <ds:schemaRefs>
     <ds:schemaRef ds:uri="http://schemas.openxmlformats.org/officeDocument/2006/bibliography"/>
   </ds:schemaRefs>

</xml_diff>

<commit_message>
Commit at 12:54:59.64  27.10.2023 - requisiti \v
</commit_message>
<xml_diff>
--- a/4_Diari/2023-10-27_gioele.chiodoni.docx
+++ b/4_Diari/2023-10-27_gioele.chiodoni.docx
@@ -199,6 +199,42 @@
                 <w:rFonts w:ascii="Arial" w:hAnsi="Arial" w:cs="Arial"/>
               </w:rPr>
               <w:t>Esportare le immagini</w:t>
+            </w:r>
+          </w:p>
+          <w:p>
+            <w:pPr>
+              <w:pStyle w:val="Paragrafoelenco"/>
+              <w:numPr>
+                <w:ilvl w:val="0"/>
+                <w:numId w:val="21"/>
+              </w:numPr>
+              <w:rPr>
+                <w:rFonts w:ascii="Arial" w:hAnsi="Arial" w:cs="Arial"/>
+              </w:rPr>
+            </w:pPr>
+            <w:r>
+              <w:rPr>
+                <w:rFonts w:ascii="Arial" w:hAnsi="Arial" w:cs="Arial"/>
+              </w:rPr>
+              <w:t>Scelta di esportazione con più formati</w:t>
+            </w:r>
+          </w:p>
+          <w:p>
+            <w:pPr>
+              <w:pStyle w:val="Paragrafoelenco"/>
+              <w:numPr>
+                <w:ilvl w:val="0"/>
+                <w:numId w:val="21"/>
+              </w:numPr>
+              <w:rPr>
+                <w:rFonts w:ascii="Arial" w:hAnsi="Arial" w:cs="Arial"/>
+              </w:rPr>
+            </w:pPr>
+            <w:r>
+              <w:rPr>
+                <w:rFonts w:ascii="Arial" w:hAnsi="Arial" w:cs="Arial"/>
+              </w:rPr>
+              <w:t>Modifica dello spessore dei disegni</w:t>
             </w:r>
           </w:p>
         </w:tc>
@@ -447,6 +483,9 @@
           </w:tcPr>
           <w:p>
             <w:pPr>
+              <w:tabs>
+                <w:tab w:val="left" w:pos="2010"/>
+              </w:tabs>
               <w:rPr>
                 <w:rFonts w:ascii="Arial" w:hAnsi="Arial" w:cs="Arial"/>
               </w:rPr>
@@ -4099,10 +4138,10 @@
     <w:rsid w:val="005F1498"/>
     <w:rsid w:val="006162E1"/>
     <w:rsid w:val="0063600C"/>
+    <w:rsid w:val="00654BF2"/>
     <w:rsid w:val="00670B36"/>
     <w:rsid w:val="00673D1E"/>
     <w:rsid w:val="00682218"/>
-    <w:rsid w:val="006B0D0A"/>
     <w:rsid w:val="006D01E3"/>
     <w:rsid w:val="00724B9C"/>
     <w:rsid w:val="00754822"/>
@@ -4969,7 +5008,7 @@
 </file>
 
 <file path=customXml/itemProps1.xml><?xml version="1.0" encoding="utf-8"?>
-<ds:datastoreItem xmlns:ds="http://schemas.openxmlformats.org/officeDocument/2006/customXml" ds:itemID="{49DC8CC6-7433-41CD-8C7B-8073F6AB8432}">
+<ds:datastoreItem xmlns:ds="http://schemas.openxmlformats.org/officeDocument/2006/customXml" ds:itemID="{93764248-B27A-46E5-BCE6-6468C757A152}">
   <ds:schemaRefs>
     <ds:schemaRef ds:uri="http://schemas.openxmlformats.org/officeDocument/2006/bibliography"/>
   </ds:schemaRefs>

</xml_diff>

<commit_message>
Commit at 15:33:08.73  27.10.2023 - diario
</commit_message>
<xml_diff>
--- a/4_Diari/2023-10-27_gioele.chiodoni.docx
+++ b/4_Diari/2023-10-27_gioele.chiodoni.docx
@@ -237,18 +237,56 @@
               <w:t>Modifica dello spessore dei disegni</w:t>
             </w:r>
           </w:p>
+          <w:p>
+            <w:pPr>
+              <w:pStyle w:val="Paragrafoelenco"/>
+              <w:numPr>
+                <w:ilvl w:val="0"/>
+                <w:numId w:val="21"/>
+              </w:numPr>
+              <w:rPr>
+                <w:rFonts w:ascii="Arial" w:hAnsi="Arial" w:cs="Arial"/>
+              </w:rPr>
+            </w:pPr>
+            <w:r>
+              <w:rPr>
+                <w:rFonts w:ascii="Arial" w:hAnsi="Arial" w:cs="Arial"/>
+              </w:rPr>
+              <w:t>Modifica colore</w:t>
+            </w:r>
+          </w:p>
+          <w:p>
+            <w:pPr>
+              <w:pStyle w:val="Paragrafoelenco"/>
+              <w:numPr>
+                <w:ilvl w:val="0"/>
+                <w:numId w:val="21"/>
+              </w:numPr>
+              <w:rPr>
+                <w:rFonts w:ascii="Arial" w:hAnsi="Arial" w:cs="Arial"/>
+              </w:rPr>
+            </w:pPr>
+            <w:r>
+              <w:rPr>
+                <w:rFonts w:ascii="Arial" w:hAnsi="Arial" w:cs="Arial"/>
+              </w:rPr>
+              <w:t>Controllo dimensione immagine</w:t>
+            </w:r>
+          </w:p>
         </w:tc>
       </w:tr>
+    </w:tbl>
+    <w:p>
+      <w:pPr>
+        <w:rPr>
+          <w:rFonts w:ascii="Arial" w:hAnsi="Arial" w:cs="Arial"/>
+        </w:rPr>
+      </w:pPr>
+      <w:bookmarkStart w:id="3" w:name="_GoBack"/>
       <w:bookmarkEnd w:id="0"/>
       <w:bookmarkEnd w:id="1"/>
       <w:bookmarkEnd w:id="2"/>
-    </w:tbl>
-    <w:p>
-      <w:pPr>
-        <w:rPr>
-          <w:rFonts w:ascii="Arial" w:hAnsi="Arial" w:cs="Arial"/>
-        </w:rPr>
-      </w:pPr>
+      <w:bookmarkEnd w:id="3"/>
     </w:p>
     <w:tbl>
       <w:tblPr>
@@ -433,8 +471,6 @@
               </w:rPr>
               <w:t>In linea</w:t>
             </w:r>
-            <w:bookmarkStart w:id="3" w:name="_GoBack"/>
-            <w:bookmarkEnd w:id="3"/>
           </w:p>
         </w:tc>
       </w:tr>
@@ -481,6 +517,22 @@
           <w:tcPr>
             <w:tcW w:w="9854" w:type="dxa"/>
           </w:tcPr>
+          <w:p>
+            <w:pPr>
+              <w:tabs>
+                <w:tab w:val="left" w:pos="2010"/>
+              </w:tabs>
+              <w:rPr>
+                <w:rFonts w:ascii="Arial" w:hAnsi="Arial" w:cs="Arial"/>
+              </w:rPr>
+            </w:pPr>
+            <w:r>
+              <w:rPr>
+                <w:rFonts w:ascii="Arial" w:hAnsi="Arial" w:cs="Arial"/>
+              </w:rPr>
+              <w:t>Interfaccia grafica</w:t>
+            </w:r>
+          </w:p>
           <w:p>
             <w:pPr>
               <w:tabs>
@@ -4138,12 +4190,12 @@
     <w:rsid w:val="005F1498"/>
     <w:rsid w:val="006162E1"/>
     <w:rsid w:val="0063600C"/>
-    <w:rsid w:val="00654BF2"/>
     <w:rsid w:val="00670B36"/>
     <w:rsid w:val="00673D1E"/>
     <w:rsid w:val="00682218"/>
     <w:rsid w:val="006D01E3"/>
     <w:rsid w:val="00724B9C"/>
+    <w:rsid w:val="00732356"/>
     <w:rsid w:val="00754822"/>
     <w:rsid w:val="007778E5"/>
     <w:rsid w:val="007839C7"/>
@@ -5008,7 +5060,7 @@
 </file>
 
 <file path=customXml/itemProps1.xml><?xml version="1.0" encoding="utf-8"?>
-<ds:datastoreItem xmlns:ds="http://schemas.openxmlformats.org/officeDocument/2006/customXml" ds:itemID="{93764248-B27A-46E5-BCE6-6468C757A152}">
+<ds:datastoreItem xmlns:ds="http://schemas.openxmlformats.org/officeDocument/2006/customXml" ds:itemID="{E13B915D-5DD2-472F-9858-7050A5618C8B}">
   <ds:schemaRefs>
     <ds:schemaRef ds:uri="http://schemas.openxmlformats.org/officeDocument/2006/bibliography"/>
   </ds:schemaRefs>

</xml_diff>